<commit_message>
Update first version of my thesis
</commit_message>
<xml_diff>
--- a/thesis_resource/论文初稿.docx
+++ b/thesis_resource/论文初稿.docx
@@ -4,17 +4,16 @@
   <w:body>
     <w:p>
       <w:pPr>
-        <w:rPr>
-          <w:rFonts w:hint="eastAsia"/>
-          <w:lang w:val="en-US" w:eastAsia="zh-CN"/>
-        </w:rPr>
-      </w:pPr>
-      <w:r>
-        <w:rPr>
-          <w:rFonts w:hint="eastAsia"/>
-          <w:lang w:val="en-US" w:eastAsia="zh-CN"/>
-        </w:rPr>
-        <w:t>Active learning and ExpBERT-based text classification for Crisis Scenarios</w:t>
+        <w:jc w:val="both"/>
+        <w:rPr>
+          <w:rFonts w:hint="eastAsia"/>
+        </w:rPr>
+      </w:pPr>
+      <w:r>
+        <w:rPr>
+          <w:rFonts w:hint="eastAsia"/>
+        </w:rPr>
+        <w:t>Improving Text Classifier Performance through Human-in-the-Loop: Enhancing Learning from Explanations</w:t>
       </w:r>
     </w:p>
     <w:p>
@@ -52,63 +51,114 @@
           <w:rFonts w:hint="default"/>
           <w:lang w:val="en-US" w:eastAsia="zh-CN"/>
         </w:rPr>
-        <w:t>文本分类模型使用自然语言处理来分析</w:t>
-      </w:r>
-      <w:r>
-        <w:rPr>
-          <w:rFonts w:hint="eastAsia"/>
-          <w:lang w:val="en-US" w:eastAsia="zh-CN"/>
-        </w:rPr>
-        <w:t>预训练后的</w:t>
-      </w:r>
-      <w:r>
-        <w:rPr>
-          <w:rFonts w:hint="default"/>
-          <w:lang w:val="en-US" w:eastAsia="zh-CN"/>
-        </w:rPr>
-        <w:t>文本</w:t>
-      </w:r>
-      <w:r>
-        <w:rPr>
-          <w:rFonts w:hint="eastAsia"/>
-          <w:lang w:val="en-US" w:eastAsia="zh-CN"/>
-        </w:rPr>
-        <w:t>并</w:t>
-      </w:r>
-      <w:r>
-        <w:rPr>
-          <w:rFonts w:hint="default"/>
-          <w:lang w:val="en-US" w:eastAsia="zh-CN"/>
-        </w:rPr>
-        <w:t>分配标签。在洪水和地震等危机场景中，文本分类器可用于识别紧急</w:t>
-      </w:r>
-      <w:r>
-        <w:rPr>
-          <w:rFonts w:hint="eastAsia"/>
-          <w:lang w:val="en-US" w:eastAsia="zh-CN"/>
-        </w:rPr>
-        <w:t>信息</w:t>
-      </w:r>
-      <w:r>
-        <w:rPr>
-          <w:rFonts w:hint="default"/>
-          <w:lang w:val="en-US" w:eastAsia="zh-CN"/>
-        </w:rPr>
-        <w:t>，并将社交媒体上的</w:t>
-      </w:r>
-      <w:r>
-        <w:rPr>
-          <w:rFonts w:hint="eastAsia"/>
-          <w:lang w:val="en-US" w:eastAsia="zh-CN"/>
-        </w:rPr>
-        <w:t>信息类别</w:t>
-      </w:r>
-      <w:r>
-        <w:rPr>
-          <w:rFonts w:hint="default"/>
-          <w:lang w:val="en-US" w:eastAsia="zh-CN"/>
-        </w:rPr>
-        <w:t>转发给相关机构。然而，文本分类器的有效性在很大程度上依赖于大量</w:t>
+        <w:t>文本分类利用自然语言处理技术对预训练的文本进行分析，并为其分配相应的标签。特别是在洪水、地震等危机情境中，文本分类器对识别关键信息并将其有效地转发给相关机构，例如从社交媒体获取的信息，具有重要价值。然而，文本分类的效果大多依赖于丰富的训练数据，这种数据在许多情境中可能难以获取[1]。依赖大量非代表性标注数据会导致项目启动的延迟，并可能对模型的准确性造成影响。特别是，在紧急情境下，识别行动相关的信息（如</w:t>
+      </w:r>
+      <w:r>
+        <w:rPr>
+          <w:rFonts w:hint="eastAsia"/>
+          <w:lang w:val="en-US" w:eastAsia="zh-CN"/>
+        </w:rPr>
+        <w:t>伤亡或失踪</w:t>
+      </w:r>
+      <w:r>
+        <w:rPr>
+          <w:rFonts w:hint="default"/>
+          <w:lang w:val="en-US" w:eastAsia="zh-CN"/>
+        </w:rPr>
+        <w:t>）尤为困难。</w:t>
+      </w:r>
+    </w:p>
+    <w:p>
+      <w:pPr>
+        <w:rPr>
+          <w:rFonts w:hint="default"/>
+          <w:lang w:val="en-US" w:eastAsia="zh-CN"/>
+        </w:rPr>
+      </w:pPr>
+    </w:p>
+    <w:p>
+      <w:pPr>
+        <w:rPr>
+          <w:rFonts w:hint="default"/>
+          <w:lang w:val="en-US" w:eastAsia="zh-CN"/>
+        </w:rPr>
+      </w:pPr>
+      <w:r>
+        <w:rPr>
+          <w:rFonts w:hint="default"/>
+          <w:lang w:val="en-US" w:eastAsia="zh-CN"/>
+        </w:rPr>
+        <w:t>为了解决这些问题，</w:t>
+      </w:r>
+      <w:r>
+        <w:rPr>
+          <w:rFonts w:hint="eastAsia"/>
+          <w:lang w:val="en-US" w:eastAsia="zh-CN"/>
+        </w:rPr>
+        <w:t>本论文</w:t>
+      </w:r>
+      <w:r>
+        <w:rPr>
+          <w:rFonts w:hint="default"/>
+          <w:lang w:val="en-US" w:eastAsia="zh-CN"/>
+        </w:rPr>
+        <w:t>提出</w:t>
+      </w:r>
+      <w:r>
+        <w:rPr>
+          <w:rFonts w:hint="eastAsia"/>
+          <w:lang w:val="en-US" w:eastAsia="zh-CN"/>
+        </w:rPr>
+        <w:t>人在循环（HITL）系统</w:t>
+      </w:r>
+      <w:r>
+        <w:rPr>
+          <w:rFonts w:hint="default"/>
+          <w:lang w:val="en-US" w:eastAsia="zh-CN"/>
+        </w:rPr>
+        <w:t>集成到分类器的训练中</w:t>
+      </w:r>
+      <w:r>
+        <w:rPr>
+          <w:rFonts w:hint="eastAsia"/>
+          <w:lang w:val="en-US" w:eastAsia="zh-CN"/>
+        </w:rPr>
+        <w:t>。</w:t>
+      </w:r>
+      <w:r>
+        <w:rPr>
+          <w:rFonts w:hint="default"/>
+          <w:lang w:val="en-US" w:eastAsia="zh-CN"/>
+        </w:rPr>
+        <w:t>结合自然语言解释的表示工程技术——ExpBERT，使用了经过MultiNLI自然语言推断数据集微调的BERT来</w:t>
+      </w:r>
+      <w:r>
+        <w:rPr>
+          <w:rFonts w:hint="eastAsia"/>
+          <w:lang w:val="en-US" w:eastAsia="zh-CN"/>
+        </w:rPr>
+        <w:t>从解释中学习</w:t>
+      </w:r>
+      <w:r>
+        <w:rPr>
+          <w:rFonts w:hint="default"/>
+          <w:lang w:val="en-US" w:eastAsia="zh-CN"/>
+        </w:rPr>
+        <w:t>[2]</w:t>
+      </w:r>
+      <w:r>
+        <w:rPr>
+          <w:rFonts w:hint="eastAsia"/>
+          <w:lang w:val="en-US" w:eastAsia="zh-CN"/>
+        </w:rPr>
+        <w:t>。</w:t>
+      </w:r>
+      <w:r>
+        <w:rPr>
+          <w:rFonts w:hint="default"/>
+          <w:lang w:val="en-US" w:eastAsia="zh-CN"/>
+        </w:rPr>
+        <w:t>这种优化后的嵌入表达被用作高神经网络分类器</w:t>
       </w:r>
       <w:r>
         <w:rPr>
@@ -122,110 +172,326 @@
           <w:rFonts w:hint="default"/>
           <w:lang w:val="en-US" w:eastAsia="zh-CN"/>
         </w:rPr>
-        <w:t>训练数据，这可能是稀缺的和难以获得的[1]。此外，训练大量的标记</w:t>
-      </w:r>
-      <w:r>
-        <w:rPr>
-          <w:rFonts w:hint="eastAsia"/>
-          <w:lang w:val="en-US" w:eastAsia="zh-CN"/>
-        </w:rPr>
-        <w:t>好的且不具代表性的</w:t>
-      </w:r>
-      <w:r>
-        <w:rPr>
-          <w:rFonts w:hint="default"/>
-          <w:lang w:val="en-US" w:eastAsia="zh-CN"/>
-        </w:rPr>
-        <w:t>数据会延迟模型的响应时间</w:t>
-      </w:r>
-      <w:r>
-        <w:rPr>
-          <w:rFonts w:hint="eastAsia"/>
-          <w:lang w:val="en-US" w:eastAsia="zh-CN"/>
-        </w:rPr>
-        <w:t>以及</w:t>
-      </w:r>
-      <w:r>
-        <w:rPr>
-          <w:rFonts w:hint="default"/>
-          <w:lang w:val="en-US" w:eastAsia="zh-CN"/>
-        </w:rPr>
-        <w:t>影响模型的准确性。识别可采取行动的信息类型，如搜索和救援请求，仍然具有挑战性。</w:t>
-      </w:r>
-    </w:p>
-    <w:p>
-      <w:pPr>
-        <w:rPr>
-          <w:rFonts w:hint="default"/>
-          <w:lang w:val="en-US" w:eastAsia="zh-CN"/>
-        </w:rPr>
-      </w:pPr>
-      <w:r>
-        <w:rPr>
-          <w:rFonts w:hint="default"/>
+        <w:t>输入，进一步提</w:t>
+      </w:r>
+      <w:r>
+        <w:rPr>
+          <w:rFonts w:hint="eastAsia"/>
+          <w:lang w:val="en-US" w:eastAsia="zh-CN"/>
+        </w:rPr>
+        <w:t>高</w:t>
+      </w:r>
+      <w:r>
+        <w:rPr>
+          <w:rFonts w:hint="default"/>
+          <w:lang w:val="en-US" w:eastAsia="zh-CN"/>
+        </w:rPr>
+        <w:t>性能。</w:t>
+      </w:r>
+      <w:r>
+        <w:rPr>
+          <w:rFonts w:hint="eastAsia"/>
+          <w:lang w:val="en-US" w:eastAsia="zh-CN"/>
+        </w:rPr>
+        <w:t>论文的</w:t>
+      </w:r>
+      <w:r>
+        <w:rPr>
+          <w:rFonts w:hint="default"/>
+          <w:lang w:val="en-US" w:eastAsia="zh-CN"/>
+        </w:rPr>
+        <w:t>核心</w:t>
+      </w:r>
+      <w:r>
+        <w:rPr>
+          <w:rFonts w:hint="eastAsia"/>
+          <w:lang w:val="en-US" w:eastAsia="zh-CN"/>
+        </w:rPr>
+        <w:t>任务</w:t>
+      </w:r>
+      <w:r>
+        <w:rPr>
+          <w:rFonts w:hint="default"/>
+          <w:lang w:val="en-US" w:eastAsia="zh-CN"/>
+        </w:rPr>
+        <w:t>在于通过结合少量但代表性的样本</w:t>
+      </w:r>
+      <w:r>
+        <w:rPr>
+          <w:rFonts w:hint="eastAsia"/>
+          <w:lang w:val="en-US" w:eastAsia="zh-CN"/>
+        </w:rPr>
+        <w:t>结合标签以及</w:t>
+      </w:r>
+      <w:r>
+        <w:rPr>
+          <w:rFonts w:hint="default"/>
+          <w:lang w:val="en-US" w:eastAsia="zh-CN"/>
+        </w:rPr>
+        <w:t>由人类或OpenAI提供的解释，来提高基于ExpBERT的文本分类器的精度[3]。</w:t>
+      </w:r>
+    </w:p>
+    <w:p>
+      <w:pPr>
+        <w:rPr>
+          <w:rFonts w:hint="default"/>
+          <w:lang w:val="en-US" w:eastAsia="zh-CN"/>
+        </w:rPr>
+      </w:pPr>
+    </w:p>
+    <w:p>
+      <w:pPr>
+        <w:rPr>
+          <w:rFonts w:hint="eastAsia"/>
+          <w:strike w:val="0"/>
+          <w:dstrike w:val="0"/>
+          <w:lang w:val="en-US" w:eastAsia="zh-CN"/>
+        </w:rPr>
+      </w:pPr>
+      <w:r>
+        <w:rPr>
+          <w:rFonts w:hint="eastAsia"/>
+          <w:lang w:val="en-US" w:eastAsia="zh-CN"/>
+        </w:rPr>
+        <w:t>本论文</w:t>
+      </w:r>
+      <w:r>
+        <w:rPr>
+          <w:rFonts w:hint="default"/>
+          <w:lang w:val="en-US" w:eastAsia="zh-CN"/>
+        </w:rPr>
+        <w:t>深入探讨了主动学习在基于ExpBERT的文本分类任务中的应用。在迭代</w:t>
+      </w:r>
+      <w:r>
+        <w:rPr>
+          <w:rFonts w:hint="eastAsia"/>
+          <w:lang w:val="en-US" w:eastAsia="zh-CN"/>
+        </w:rPr>
+        <w:t>过程</w:t>
+      </w:r>
+      <w:r>
+        <w:rPr>
+          <w:rFonts w:hint="default"/>
+          <w:lang w:val="en-US" w:eastAsia="zh-CN"/>
+        </w:rPr>
+        <w:t>中，采用基于不确定性和多样性</w:t>
+      </w:r>
+      <w:r>
+        <w:rPr>
+          <w:rFonts w:hint="eastAsia"/>
+          <w:lang w:val="en-US" w:eastAsia="zh-CN"/>
+        </w:rPr>
+        <w:t>等acquisition functions</w:t>
+      </w:r>
+      <w:r>
+        <w:rPr>
+          <w:rFonts w:hint="default"/>
+          <w:lang w:val="en-US" w:eastAsia="zh-CN"/>
+        </w:rPr>
+        <w:t>，选择代表性的未标注实例供</w:t>
+      </w:r>
+      <w:r>
+        <w:rPr>
+          <w:rFonts w:hint="eastAsia"/>
+          <w:lang w:val="en-US" w:eastAsia="zh-CN"/>
+        </w:rPr>
+        <w:t>注释者</w:t>
+      </w:r>
+      <w:r>
+        <w:rPr>
+          <w:rFonts w:hint="default"/>
+          <w:lang w:val="en-US" w:eastAsia="zh-CN"/>
+        </w:rPr>
+        <w:t>处理。原始的小样本数据和新标注的数据一同被用于模型的再训练。结果表明，</w:t>
+      </w:r>
+      <w:r>
+        <w:rPr>
+          <w:rFonts w:hint="eastAsia"/>
+          <w:lang w:val="en-US" w:eastAsia="zh-CN"/>
+        </w:rPr>
+        <w:t>此</w:t>
+      </w:r>
+      <w:r>
+        <w:rPr>
+          <w:rFonts w:hint="default"/>
+          <w:lang w:val="en-US" w:eastAsia="zh-CN"/>
+        </w:rPr>
+        <w:t>方法在少数迭代中即可达到与使用大量训练数据的模型相似的性能。为了验证这一点，</w:t>
+      </w:r>
+      <w:r>
+        <w:rPr>
+          <w:rFonts w:hint="eastAsia"/>
           <w:lang w:val="en-US" w:eastAsia="zh-CN"/>
         </w:rPr>
         <w:t>将</w:t>
       </w:r>
       <w:r>
         <w:rPr>
-          <w:rFonts w:hint="eastAsia"/>
-          <w:lang w:val="en-US" w:eastAsia="zh-CN"/>
-        </w:rPr>
-        <w:t>人类</w:t>
-      </w:r>
-      <w:r>
-        <w:rPr>
-          <w:rFonts w:hint="default"/>
-          <w:lang w:val="en-US" w:eastAsia="zh-CN"/>
-        </w:rPr>
-        <w:t>判断和解释集成到分类器训练过程中，使用针对多分类问题的主动学习策略来</w:t>
-      </w:r>
-      <w:r>
-        <w:rPr>
-          <w:rFonts w:hint="eastAsia"/>
-          <w:lang w:val="en-US" w:eastAsia="zh-CN"/>
-        </w:rPr>
-        <w:t>参与到</w:t>
-      </w:r>
-      <w:r>
-        <w:rPr>
-          <w:rFonts w:hint="default"/>
-          <w:lang w:val="en-US" w:eastAsia="zh-CN"/>
-        </w:rPr>
-        <w:t>人</w:t>
-      </w:r>
-      <w:r>
-        <w:rPr>
-          <w:rFonts w:hint="eastAsia"/>
-          <w:lang w:val="en-US" w:eastAsia="zh-CN"/>
-        </w:rPr>
-        <w:t>在</w:t>
-      </w:r>
-      <w:r>
-        <w:rPr>
-          <w:rFonts w:hint="default"/>
-          <w:lang w:val="en-US" w:eastAsia="zh-CN"/>
-        </w:rPr>
-        <w:t>循环</w:t>
-      </w:r>
-      <w:r>
-        <w:rPr>
-          <w:rFonts w:hint="eastAsia"/>
-          <w:lang w:val="en-US" w:eastAsia="zh-CN"/>
-        </w:rPr>
-        <w:t>中</w:t>
-      </w:r>
-      <w:r>
-        <w:rPr>
-          <w:rFonts w:hint="default"/>
-          <w:lang w:val="en-US" w:eastAsia="zh-CN"/>
-        </w:rPr>
-        <w:t>（HITL）过程，</w:t>
-      </w:r>
-      <w:r>
-        <w:rPr>
-          <w:rFonts w:hint="eastAsia"/>
+          <w:rFonts w:hint="default"/>
+          <w:lang w:val="en-US" w:eastAsia="zh-CN"/>
+        </w:rPr>
+        <w:t>在CrisisNLP dataset上对使用不同</w:t>
+      </w:r>
+      <w:r>
+        <w:rPr>
+          <w:rFonts w:hint="eastAsia"/>
+          <w:lang w:val="en-US" w:eastAsia="zh-CN"/>
+        </w:rPr>
+        <w:t>主动学习策略</w:t>
+      </w:r>
+      <w:r>
+        <w:rPr>
+          <w:rFonts w:hint="default"/>
+          <w:lang w:val="en-US" w:eastAsia="zh-CN"/>
+        </w:rPr>
+        <w:t>的模型</w:t>
+      </w:r>
+      <w:r>
+        <w:rPr>
+          <w:rFonts w:hint="eastAsia"/>
+          <w:lang w:val="en-US" w:eastAsia="zh-CN"/>
+        </w:rPr>
+        <w:t>性能</w:t>
+      </w:r>
+      <w:r>
+        <w:rPr>
+          <w:rFonts w:hint="default"/>
+          <w:lang w:val="en-US" w:eastAsia="zh-CN"/>
+        </w:rPr>
+        <w:t xml:space="preserve">进行了比较，同时也评估了结合Monte Carlo </w:t>
+      </w:r>
+      <w:r>
+        <w:rPr>
+          <w:rFonts w:hint="eastAsia"/>
+          <w:lang w:val="en-US" w:eastAsia="zh-CN"/>
+        </w:rPr>
+        <w:t>D</w:t>
+      </w:r>
+      <w:r>
+        <w:rPr>
+          <w:rFonts w:hint="default"/>
+          <w:lang w:val="en-US" w:eastAsia="zh-CN"/>
+        </w:rPr>
+        <w:t>ropout的主动学习系统的效果。</w:t>
+      </w:r>
+    </w:p>
+    <w:p>
+      <w:pPr>
+        <w:rPr>
+          <w:rFonts w:hint="eastAsia"/>
+          <w:strike w:val="0"/>
+          <w:dstrike w:val="0"/>
+          <w:lang w:val="en-US" w:eastAsia="zh-CN"/>
+        </w:rPr>
+      </w:pPr>
+    </w:p>
+    <w:p>
+      <w:pPr>
+        <w:rPr>
+          <w:rFonts w:hint="default"/>
+          <w:strike w:val="0"/>
+          <w:dstrike w:val="0"/>
+          <w:lang w:val="en-US" w:eastAsia="zh-CN"/>
+        </w:rPr>
+      </w:pPr>
+      <w:r>
+        <w:rPr>
+          <w:rFonts w:hint="default"/>
+          <w:strike w:val="0"/>
+          <w:dstrike w:val="0"/>
+          <w:lang w:val="en-US" w:eastAsia="zh-CN"/>
+        </w:rPr>
+        <w:t>本文的主要结论是：</w:t>
+      </w:r>
+    </w:p>
+    <w:p>
+      <w:pPr>
+        <w:rPr>
+          <w:rFonts w:hint="default"/>
+          <w:strike w:val="0"/>
+          <w:dstrike w:val="0"/>
+          <w:lang w:val="en-US" w:eastAsia="zh-CN"/>
+        </w:rPr>
+      </w:pPr>
+      <w:r>
+        <w:rPr>
+          <w:rFonts w:hint="eastAsia"/>
+          <w:strike w:val="0"/>
+          <w:dstrike w:val="0"/>
+          <w:lang w:val="en-US" w:eastAsia="zh-CN"/>
+        </w:rPr>
+        <w:t>人在循环中框架结合文本分类器</w:t>
+      </w:r>
+      <w:r>
+        <w:rPr>
+          <w:rFonts w:hint="default"/>
+          <w:strike w:val="0"/>
+          <w:dstrike w:val="0"/>
+          <w:lang w:val="en-US" w:eastAsia="zh-CN"/>
+        </w:rPr>
+        <w:t>能够使模型在只使用少量的标注数据和经过少量的迭代后，达到或甚至超过使用全部训练数据的模型性能。</w:t>
+      </w:r>
+    </w:p>
+    <w:p>
+      <w:pPr>
+        <w:rPr>
+          <w:rFonts w:hint="default"/>
+          <w:strike w:val="0"/>
+          <w:dstrike w:val="0"/>
+          <w:lang w:val="en-US" w:eastAsia="zh-CN"/>
+        </w:rPr>
+      </w:pPr>
+      <w:r>
+        <w:rPr>
+          <w:rFonts w:hint="default"/>
+          <w:strike w:val="0"/>
+          <w:dstrike w:val="0"/>
+          <w:lang w:val="en-US" w:eastAsia="zh-CN"/>
+        </w:rPr>
+        <w:t>与仅标注标签、低质量解释或少量解释相比，标注一定数量的高质量解释能够显著提高模型的性能。</w:t>
+      </w:r>
+    </w:p>
+    <w:p>
+      <w:pPr>
+        <w:rPr>
+          <w:rFonts w:hint="default"/>
+          <w:strike w:val="0"/>
+          <w:dstrike w:val="0"/>
+          <w:lang w:val="en-US" w:eastAsia="zh-CN"/>
+        </w:rPr>
+      </w:pPr>
+      <w:r>
+        <w:rPr>
+          <w:rFonts w:hint="default"/>
+          <w:strike w:val="0"/>
+          <w:dstrike w:val="0"/>
+          <w:lang w:val="en-US" w:eastAsia="zh-CN"/>
+        </w:rPr>
+        <w:t>在数据抽样方法上，基于语义的多样性抽样和带有dropout的Bayesian Active Learning by Disagreement</w:t>
+      </w:r>
+      <w:r>
+        <w:rPr>
+          <w:rFonts w:hint="eastAsia"/>
+          <w:strike w:val="0"/>
+          <w:dstrike w:val="0"/>
+          <w:lang w:val="en-US" w:eastAsia="zh-CN"/>
+        </w:rPr>
+        <w:t>的主动学习</w:t>
+      </w:r>
+      <w:r>
+        <w:rPr>
+          <w:rFonts w:hint="default"/>
+          <w:strike w:val="0"/>
+          <w:dstrike w:val="0"/>
+          <w:lang w:val="en-US" w:eastAsia="zh-CN"/>
+        </w:rPr>
+        <w:t>策略</w:t>
+      </w:r>
+      <w:r>
+        <w:rPr>
+          <w:rFonts w:hint="eastAsia"/>
+          <w:strike w:val="0"/>
+          <w:dstrike w:val="0"/>
           <w:lang w:val="en-US" w:eastAsia="zh-CN"/>
         </w:rPr>
         <w:t>可以</w:t>
@@ -233,509 +499,172 @@
       <w:r>
         <w:rPr>
           <w:rFonts w:hint="default"/>
-          <w:lang w:val="en-US" w:eastAsia="zh-CN"/>
-        </w:rPr>
-        <w:t>作为解决这些限制的</w:t>
-      </w:r>
-      <w:r>
-        <w:rPr>
-          <w:rFonts w:hint="eastAsia"/>
-          <w:lang w:val="en-US" w:eastAsia="zh-CN"/>
-        </w:rPr>
-        <w:t>有效</w:t>
-      </w:r>
-      <w:r>
-        <w:rPr>
-          <w:rFonts w:hint="default"/>
-          <w:lang w:val="en-US" w:eastAsia="zh-CN"/>
-        </w:rPr>
-        <w:t>方法。与之前的技术，即具有自然语言解释的表示工程（ExpBERT）相结合，该技术不仅依赖输入文本本身，而且还利用了自然语言解释（NLE）来改善表示工程，以提高分类器的性能[2]。</w:t>
-      </w:r>
-      <w:r>
-        <w:rPr>
-          <w:rFonts w:hint="eastAsia"/>
-          <w:lang w:val="en-US" w:eastAsia="zh-CN"/>
-        </w:rPr>
-        <w:t>此论文</w:t>
-      </w:r>
-      <w:r>
-        <w:rPr>
-          <w:rFonts w:hint="default"/>
-          <w:lang w:val="en-US" w:eastAsia="zh-CN"/>
-        </w:rPr>
-        <w:t>的主要目标是通过在分类过程中</w:t>
-      </w:r>
-      <w:r>
-        <w:rPr>
-          <w:rFonts w:hint="eastAsia"/>
-          <w:lang w:val="en-US" w:eastAsia="zh-CN"/>
-        </w:rPr>
-        <w:t>增加少量具有代表性的样例，与人类提供的解释结合</w:t>
-      </w:r>
-      <w:r>
-        <w:rPr>
-          <w:rFonts w:hint="default"/>
-          <w:lang w:val="en-US" w:eastAsia="zh-CN"/>
-        </w:rPr>
-        <w:t>，</w:t>
-      </w:r>
-      <w:r>
-        <w:rPr>
-          <w:rFonts w:hint="eastAsia"/>
-          <w:lang w:val="en-US" w:eastAsia="zh-CN"/>
-        </w:rPr>
-        <w:t>达到</w:t>
-      </w:r>
-      <w:r>
-        <w:rPr>
-          <w:rFonts w:hint="default"/>
-          <w:lang w:val="en-US" w:eastAsia="zh-CN"/>
-        </w:rPr>
-        <w:t>基于expbert的文本分类器的最大可实现精度</w:t>
-      </w:r>
-      <w:r>
-        <w:rPr>
-          <w:rFonts w:hint="eastAsia"/>
-          <w:lang w:val="en-US" w:eastAsia="zh-CN"/>
-        </w:rPr>
-        <w:t>[3]</w:t>
-      </w:r>
-      <w:r>
-        <w:rPr>
-          <w:rFonts w:hint="default"/>
-          <w:lang w:val="en-US" w:eastAsia="zh-CN"/>
-        </w:rPr>
-        <w:t>。</w:t>
-      </w:r>
-    </w:p>
-    <w:p>
-      <w:pPr>
-        <w:rPr>
-          <w:rFonts w:hint="eastAsia"/>
-          <w:strike w:val="0"/>
-          <w:dstrike w:val="0"/>
-          <w:lang w:val="en-US" w:eastAsia="zh-CN"/>
-        </w:rPr>
-      </w:pPr>
-      <w:r>
-        <w:rPr>
-          <w:rFonts w:hint="eastAsia"/>
-          <w:strike w:val="0"/>
-          <w:dstrike w:val="0"/>
-          <w:lang w:val="en-US" w:eastAsia="zh-CN"/>
-        </w:rPr>
-        <w:t>此论文探讨主动学习对基于ExpBERT文本分类问题的有效性。</w:t>
-      </w:r>
-      <w:r>
-        <w:rPr>
-          <w:rFonts w:hint="default"/>
-          <w:lang w:val="en-US" w:eastAsia="zh-CN"/>
-        </w:rPr>
-        <w:t>在迭代过程中，使用基于不确定性和多样性</w:t>
-      </w:r>
-      <w:r>
-        <w:rPr>
-          <w:rFonts w:hint="eastAsia"/>
-          <w:lang w:val="en-US" w:eastAsia="zh-CN"/>
-        </w:rPr>
-        <w:t>等</w:t>
-      </w:r>
-      <w:r>
-        <w:rPr>
-          <w:rFonts w:hint="default"/>
-          <w:lang w:val="en-US" w:eastAsia="zh-CN"/>
-        </w:rPr>
-        <w:t>抽样策略来查询</w:t>
-      </w:r>
-      <w:r>
-        <w:rPr>
-          <w:rFonts w:hint="eastAsia"/>
-          <w:lang w:val="en-US" w:eastAsia="zh-CN"/>
-        </w:rPr>
-        <w:t>具有代表意义</w:t>
-      </w:r>
-      <w:r>
-        <w:rPr>
-          <w:rFonts w:hint="default"/>
-          <w:lang w:val="en-US" w:eastAsia="zh-CN"/>
-        </w:rPr>
-        <w:t>的未的</w:t>
-      </w:r>
-      <w:r>
-        <w:rPr>
-          <w:rFonts w:hint="eastAsia"/>
-          <w:lang w:val="en-US" w:eastAsia="zh-CN"/>
-        </w:rPr>
-        <w:t>标注的</w:t>
-      </w:r>
-      <w:r>
-        <w:rPr>
-          <w:rFonts w:hint="default"/>
-          <w:lang w:val="en-US" w:eastAsia="zh-CN"/>
-        </w:rPr>
-        <w:t>实例</w:t>
-      </w:r>
-      <w:r>
-        <w:rPr>
-          <w:rFonts w:hint="eastAsia"/>
-          <w:lang w:val="en-US" w:eastAsia="zh-CN"/>
-        </w:rPr>
-        <w:t>，</w:t>
-      </w:r>
-      <w:r>
-        <w:rPr>
-          <w:rFonts w:hint="eastAsia"/>
-          <w:strike w:val="0"/>
-          <w:dstrike w:val="0"/>
-          <w:lang w:val="en-US" w:eastAsia="zh-CN"/>
-        </w:rPr>
-        <w:t>注释器接受并处理抽样后的这些实例。原有少量的标注过数据结合新处理的有效数据将用于模型的重训练，最终使用了少量数据在少量迭代后的模型，可以达到经过大量数据训练的后的模型的性能。本实验将建立比较组来观察有效性，比较不同抽样方法的影响，以及使用Monte Carlo具有dropout的主动学习系统在 CrisisNLP dataset上的性能。</w:t>
-      </w:r>
-    </w:p>
-    <w:p>
-      <w:pPr>
-        <w:rPr>
-          <w:rFonts w:hint="eastAsia"/>
-          <w:strike w:val="0"/>
-          <w:dstrike w:val="0"/>
-          <w:lang w:val="en-US" w:eastAsia="zh-CN"/>
-        </w:rPr>
-      </w:pPr>
-    </w:p>
-    <w:p>
-      <w:pPr>
-        <w:rPr>
-          <w:rFonts w:hint="default"/>
-          <w:strike w:val="0"/>
-          <w:dstrike w:val="0"/>
-          <w:lang w:val="en-US" w:eastAsia="zh-CN"/>
-        </w:rPr>
-      </w:pPr>
-      <w:r>
-        <w:rPr>
-          <w:rFonts w:hint="default"/>
-          <w:strike w:val="0"/>
-          <w:dstrike w:val="0"/>
-          <w:lang w:val="en-US" w:eastAsia="zh-CN"/>
-        </w:rPr>
-        <w:t>本文的主要结论是：</w:t>
-      </w:r>
-    </w:p>
-    <w:p>
-      <w:pPr>
-        <w:numPr>
-          <w:ilvl w:val="0"/>
-          <w:numId w:val="0"/>
-        </w:numPr>
-        <w:ind w:leftChars="0"/>
-        <w:rPr>
-          <w:rFonts w:hint="default"/>
-          <w:strike w:val="0"/>
-          <w:dstrike w:val="0"/>
-          <w:lang w:val="en-US" w:eastAsia="zh-CN"/>
-        </w:rPr>
-      </w:pPr>
-      <w:r>
-        <w:rPr>
-          <w:rFonts w:hint="default"/>
-          <w:strike w:val="0"/>
-          <w:dstrike w:val="0"/>
-          <w:lang w:val="en-US" w:eastAsia="zh-CN"/>
-        </w:rPr>
-        <w:t>主动学习</w:t>
-      </w:r>
-      <w:r>
-        <w:rPr>
-          <w:rFonts w:hint="eastAsia"/>
-          <w:strike w:val="0"/>
-          <w:dstrike w:val="0"/>
-          <w:lang w:val="en-US" w:eastAsia="zh-CN"/>
-        </w:rPr>
-        <w:t>中的模型使用少量标注数据以及少量迭代就接近或超过了全数据量（训练集占比接近１，标注了标签以及默认解释）下的模型性能</w:t>
-      </w:r>
-      <w:r>
-        <w:rPr>
-          <w:rFonts w:hint="default"/>
-          <w:strike w:val="0"/>
-          <w:dstrike w:val="0"/>
-          <w:lang w:val="en-US" w:eastAsia="zh-CN"/>
-        </w:rPr>
-        <w:t>。</w:t>
-      </w:r>
-    </w:p>
-    <w:p>
-      <w:pPr>
-        <w:rPr>
-          <w:rFonts w:hint="default"/>
-          <w:strike w:val="0"/>
-          <w:dstrike w:val="0"/>
-          <w:lang w:val="en-US" w:eastAsia="zh-CN"/>
-        </w:rPr>
-      </w:pPr>
-      <w:r>
-        <w:rPr>
-          <w:rFonts w:hint="default"/>
-          <w:strike w:val="0"/>
-          <w:dstrike w:val="0"/>
-          <w:lang w:val="en-US" w:eastAsia="zh-CN"/>
-        </w:rPr>
-        <w:t>多样性抽样</w:t>
-      </w:r>
-      <w:r>
-        <w:rPr>
-          <w:rFonts w:hint="eastAsia"/>
-          <w:strike w:val="0"/>
-          <w:dstrike w:val="0"/>
-          <w:lang w:val="en-US" w:eastAsia="zh-CN"/>
-        </w:rPr>
-        <w:t>以及带有dropout的</w:t>
-      </w:r>
-      <w:r>
-        <w:rPr>
-          <w:rFonts w:hint="default"/>
-          <w:strike w:val="0"/>
-          <w:dstrike w:val="0"/>
-          <w:lang w:val="en-US" w:eastAsia="zh-CN"/>
-        </w:rPr>
-        <w:t>Bayesian Active Learning by Disagreement</w:t>
-      </w:r>
-      <w:r>
-        <w:rPr>
-          <w:rFonts w:hint="eastAsia"/>
-          <w:strike w:val="0"/>
-          <w:dstrike w:val="0"/>
-          <w:lang w:val="en-US" w:eastAsia="zh-CN"/>
-        </w:rPr>
-        <w:t>抽样在收集解释并训练模型后模型在各类别上的平均性能较高。</w:t>
-      </w:r>
-    </w:p>
-    <w:p>
-      <w:pPr>
-        <w:rPr>
-          <w:rFonts w:hint="default"/>
-          <w:strike w:val="0"/>
-          <w:dstrike w:val="0"/>
-          <w:lang w:val="en-US" w:eastAsia="zh-CN"/>
-        </w:rPr>
-      </w:pPr>
-      <w:r>
-        <w:rPr>
-          <w:rFonts w:hint="eastAsia"/>
-          <w:strike w:val="0"/>
-          <w:dstrike w:val="0"/>
-          <w:lang w:val="en-US" w:eastAsia="zh-CN"/>
-        </w:rPr>
-        <w:t>不确定性抽样对caution and advice这一类别的分类性能最有作用</w:t>
-      </w:r>
-      <w:r>
-        <w:rPr>
-          <w:rFonts w:hint="default"/>
-          <w:strike w:val="0"/>
-          <w:dstrike w:val="0"/>
-          <w:lang w:val="en-US" w:eastAsia="zh-CN"/>
-        </w:rPr>
-        <w:t>。</w:t>
-      </w:r>
-    </w:p>
-    <w:p>
-      <w:pPr>
-        <w:rPr>
-          <w:rFonts w:hint="default"/>
-          <w:strike w:val="0"/>
-          <w:dstrike w:val="0"/>
-          <w:lang w:val="en-US" w:eastAsia="zh-CN"/>
-        </w:rPr>
-      </w:pPr>
-    </w:p>
-    <w:p>
-      <w:pPr>
-        <w:rPr>
-          <w:rFonts w:hint="default"/>
-          <w:strike w:val="0"/>
-          <w:dstrike w:val="0"/>
-          <w:lang w:val="en-US" w:eastAsia="zh-CN"/>
-        </w:rPr>
-      </w:pPr>
-    </w:p>
-    <w:p>
-      <w:pPr>
-        <w:rPr>
-          <w:rFonts w:hint="default"/>
-          <w:strike w:val="0"/>
-          <w:dstrike w:val="0"/>
-          <w:lang w:val="en-US" w:eastAsia="zh-CN"/>
-        </w:rPr>
-      </w:pPr>
-    </w:p>
-    <w:p>
-      <w:pPr>
-        <w:rPr>
-          <w:rFonts w:hint="default"/>
-          <w:strike w:val="0"/>
-          <w:dstrike w:val="0"/>
-          <w:lang w:val="en-US" w:eastAsia="zh-CN"/>
-        </w:rPr>
-      </w:pPr>
-    </w:p>
-    <w:p>
-      <w:pPr>
-        <w:rPr>
-          <w:rFonts w:hint="default"/>
-          <w:strike w:val="0"/>
-          <w:dstrike w:val="0"/>
-          <w:lang w:val="en-US" w:eastAsia="zh-CN"/>
-        </w:rPr>
-      </w:pPr>
-    </w:p>
-    <w:p>
-      <w:pPr>
-        <w:rPr>
-          <w:rFonts w:hint="default"/>
-          <w:strike w:val="0"/>
-          <w:dstrike w:val="0"/>
-          <w:lang w:val="en-US" w:eastAsia="zh-CN"/>
-        </w:rPr>
-      </w:pPr>
-    </w:p>
-    <w:p>
-      <w:pPr>
-        <w:rPr>
-          <w:rFonts w:hint="default"/>
-          <w:strike w:val="0"/>
-          <w:dstrike w:val="0"/>
-          <w:lang w:val="en-US" w:eastAsia="zh-CN"/>
-        </w:rPr>
-      </w:pPr>
-    </w:p>
-    <w:p>
-      <w:pPr>
-        <w:rPr>
-          <w:rFonts w:hint="default"/>
-          <w:strike w:val="0"/>
-          <w:dstrike w:val="0"/>
-          <w:lang w:val="en-US" w:eastAsia="zh-CN"/>
-        </w:rPr>
-      </w:pPr>
-    </w:p>
-    <w:p>
-      <w:pPr>
-        <w:rPr>
-          <w:rFonts w:hint="default"/>
-          <w:strike w:val="0"/>
-          <w:dstrike w:val="0"/>
-          <w:lang w:val="en-US" w:eastAsia="zh-CN"/>
-        </w:rPr>
-      </w:pPr>
-    </w:p>
-    <w:p>
-      <w:pPr>
-        <w:rPr>
-          <w:rFonts w:hint="default"/>
-          <w:strike w:val="0"/>
-          <w:dstrike w:val="0"/>
-          <w:lang w:val="en-US" w:eastAsia="zh-CN"/>
-        </w:rPr>
-      </w:pPr>
-    </w:p>
-    <w:p>
-      <w:pPr>
-        <w:rPr>
-          <w:rFonts w:hint="default"/>
-          <w:strike w:val="0"/>
-          <w:dstrike w:val="0"/>
-          <w:lang w:val="en-US" w:eastAsia="zh-CN"/>
-        </w:rPr>
-      </w:pPr>
-    </w:p>
-    <w:p>
-      <w:pPr>
-        <w:rPr>
-          <w:rFonts w:hint="default"/>
-          <w:strike w:val="0"/>
-          <w:dstrike w:val="0"/>
-          <w:lang w:val="en-US" w:eastAsia="zh-CN"/>
-        </w:rPr>
-      </w:pPr>
-    </w:p>
-    <w:p>
-      <w:pPr>
-        <w:rPr>
-          <w:rFonts w:hint="default"/>
-          <w:strike w:val="0"/>
-          <w:dstrike w:val="0"/>
-          <w:lang w:val="en-US" w:eastAsia="zh-CN"/>
-        </w:rPr>
-      </w:pPr>
-    </w:p>
-    <w:p>
-      <w:pPr>
-        <w:rPr>
-          <w:rFonts w:hint="default"/>
-          <w:strike w:val="0"/>
-          <w:dstrike w:val="0"/>
-          <w:lang w:val="en-US" w:eastAsia="zh-CN"/>
-        </w:rPr>
-      </w:pPr>
-    </w:p>
-    <w:p>
-      <w:pPr>
-        <w:rPr>
-          <w:rFonts w:hint="default"/>
-          <w:strike w:val="0"/>
-          <w:dstrike w:val="0"/>
-          <w:lang w:val="en-US" w:eastAsia="zh-CN"/>
-        </w:rPr>
-      </w:pPr>
-    </w:p>
-    <w:p>
-      <w:pPr>
-        <w:rPr>
-          <w:rFonts w:hint="default"/>
-          <w:strike w:val="0"/>
-          <w:dstrike w:val="0"/>
-          <w:lang w:val="en-US" w:eastAsia="zh-CN"/>
-        </w:rPr>
-      </w:pPr>
-    </w:p>
-    <w:p>
-      <w:pPr>
-        <w:rPr>
-          <w:rFonts w:hint="default"/>
-          <w:strike w:val="0"/>
-          <w:dstrike w:val="0"/>
-          <w:lang w:val="en-US" w:eastAsia="zh-CN"/>
-        </w:rPr>
-      </w:pPr>
-    </w:p>
-    <w:p>
-      <w:pPr>
-        <w:rPr>
-          <w:rFonts w:hint="default"/>
-          <w:strike w:val="0"/>
-          <w:dstrike w:val="0"/>
-          <w:lang w:val="en-US" w:eastAsia="zh-CN"/>
-        </w:rPr>
-      </w:pPr>
-    </w:p>
-    <w:p>
-      <w:pPr>
-        <w:rPr>
-          <w:rFonts w:hint="default"/>
-          <w:strike w:val="0"/>
-          <w:dstrike w:val="0"/>
-          <w:lang w:val="en-US" w:eastAsia="zh-CN"/>
-        </w:rPr>
-      </w:pPr>
-    </w:p>
-    <w:p>
-      <w:pPr>
-        <w:rPr>
-          <w:rFonts w:hint="eastAsia"/>
-          <w:strike w:val="0"/>
-          <w:dstrike w:val="0"/>
-          <w:lang w:val="en-US" w:eastAsia="zh-CN"/>
-        </w:rPr>
-      </w:pPr>
+          <w:strike w:val="0"/>
+          <w:dstrike w:val="0"/>
+          <w:lang w:val="en-US" w:eastAsia="zh-CN"/>
+        </w:rPr>
+        <w:t>在模型训练后，</w:t>
+      </w:r>
+      <w:r>
+        <w:rPr>
+          <w:rFonts w:hint="eastAsia"/>
+          <w:strike w:val="0"/>
+          <w:dstrike w:val="0"/>
+          <w:lang w:val="en-US" w:eastAsia="zh-CN"/>
+        </w:rPr>
+        <w:t>让模型</w:t>
+      </w:r>
+      <w:r>
+        <w:rPr>
+          <w:rFonts w:hint="default"/>
+          <w:strike w:val="0"/>
+          <w:dstrike w:val="0"/>
+          <w:lang w:val="en-US" w:eastAsia="zh-CN"/>
+        </w:rPr>
+        <w:t>能够达到较高的平均性能。</w:t>
+      </w:r>
+    </w:p>
+    <w:p>
+      <w:pPr>
+        <w:rPr>
+          <w:rFonts w:hint="default"/>
+          <w:strike w:val="0"/>
+          <w:dstrike w:val="0"/>
+          <w:lang w:val="en-US" w:eastAsia="zh-CN"/>
+        </w:rPr>
+      </w:pPr>
+    </w:p>
+    <w:p>
+      <w:pPr>
+        <w:rPr>
+          <w:rFonts w:hint="default"/>
+          <w:strike w:val="0"/>
+          <w:dstrike w:val="0"/>
+          <w:lang w:val="en-US" w:eastAsia="zh-CN"/>
+        </w:rPr>
+      </w:pPr>
+    </w:p>
+    <w:p>
+      <w:pPr>
+        <w:rPr>
+          <w:rFonts w:hint="default"/>
+          <w:strike w:val="0"/>
+          <w:dstrike w:val="0"/>
+          <w:lang w:val="en-US" w:eastAsia="zh-CN"/>
+        </w:rPr>
+      </w:pPr>
+    </w:p>
+    <w:p>
+      <w:pPr>
+        <w:rPr>
+          <w:rFonts w:hint="default"/>
+          <w:strike w:val="0"/>
+          <w:dstrike w:val="0"/>
+          <w:lang w:val="en-US" w:eastAsia="zh-CN"/>
+        </w:rPr>
+      </w:pPr>
+    </w:p>
+    <w:p>
+      <w:pPr>
+        <w:rPr>
+          <w:rFonts w:hint="default"/>
+          <w:strike w:val="0"/>
+          <w:dstrike w:val="0"/>
+          <w:lang w:val="en-US" w:eastAsia="zh-CN"/>
+        </w:rPr>
+      </w:pPr>
+    </w:p>
+    <w:p>
+      <w:pPr>
+        <w:rPr>
+          <w:rFonts w:hint="default"/>
+          <w:strike w:val="0"/>
+          <w:dstrike w:val="0"/>
+          <w:lang w:val="en-US" w:eastAsia="zh-CN"/>
+        </w:rPr>
+      </w:pPr>
+    </w:p>
+    <w:p>
+      <w:pPr>
+        <w:rPr>
+          <w:rFonts w:hint="default"/>
+          <w:strike w:val="0"/>
+          <w:dstrike w:val="0"/>
+          <w:lang w:val="en-US" w:eastAsia="zh-CN"/>
+        </w:rPr>
+      </w:pPr>
+    </w:p>
+    <w:p>
+      <w:pPr>
+        <w:rPr>
+          <w:rFonts w:hint="default"/>
+          <w:strike w:val="0"/>
+          <w:dstrike w:val="0"/>
+          <w:lang w:val="en-US" w:eastAsia="zh-CN"/>
+        </w:rPr>
+      </w:pPr>
+    </w:p>
+    <w:p>
+      <w:pPr>
+        <w:rPr>
+          <w:rFonts w:hint="default"/>
+          <w:strike w:val="0"/>
+          <w:dstrike w:val="0"/>
+          <w:lang w:val="en-US" w:eastAsia="zh-CN"/>
+        </w:rPr>
+      </w:pPr>
+    </w:p>
+    <w:p>
+      <w:pPr>
+        <w:rPr>
+          <w:rFonts w:hint="default"/>
+          <w:strike w:val="0"/>
+          <w:dstrike w:val="0"/>
+          <w:lang w:val="en-US" w:eastAsia="zh-CN"/>
+        </w:rPr>
+      </w:pPr>
+    </w:p>
+    <w:p>
+      <w:pPr>
+        <w:rPr>
+          <w:rFonts w:hint="default"/>
+          <w:strike w:val="0"/>
+          <w:dstrike w:val="0"/>
+          <w:lang w:val="en-US" w:eastAsia="zh-CN"/>
+        </w:rPr>
+      </w:pPr>
+    </w:p>
+    <w:p>
+      <w:pPr>
+        <w:rPr>
+          <w:rFonts w:hint="default"/>
+          <w:strike w:val="0"/>
+          <w:dstrike w:val="0"/>
+          <w:lang w:val="en-US" w:eastAsia="zh-CN"/>
+        </w:rPr>
+      </w:pPr>
+    </w:p>
+    <w:p>
+      <w:pPr>
+        <w:rPr>
+          <w:rFonts w:hint="default"/>
+          <w:strike w:val="0"/>
+          <w:dstrike w:val="0"/>
+          <w:lang w:val="en-US" w:eastAsia="zh-CN"/>
+        </w:rPr>
+      </w:pPr>
+    </w:p>
+    <w:p>
+      <w:pPr>
+        <w:rPr>
+          <w:rFonts w:hint="eastAsia"/>
+          <w:strike w:val="0"/>
+          <w:dstrike w:val="0"/>
+          <w:lang w:val="en-US" w:eastAsia="zh-CN"/>
+        </w:rPr>
+      </w:pPr>
+      <w:bookmarkStart w:id="4" w:name="_GoBack"/>
+      <w:bookmarkEnd w:id="4"/>
       <w:r>
         <w:rPr>
           <w:rFonts w:hint="eastAsia"/>
@@ -19147,7 +19076,7 @@
           <w:dstrike w:val="0"/>
           <w:lang w:val="en-US" w:eastAsia="zh-CN"/>
         </w:rPr>
-        <w:t>所以，OpenAI模型生成解释的过程可以看作是低质量解释的标注过程。因此可以对比这两个评估方式的区别来查看解释的质量带来的影响。通过下图可以发现，主动学习最后一次迭代时，ID为5的评估方式在所有测试集以及性能指标下均高于ID为6的评估方式。</w:t>
+        <w:t>所以，OpenAI模型生成解释的过程可以看作是较低质量解释的标注过程。因此可以对比这两个评估方式的区别来查看解释的质量带来的影响。通过下图可以发现，主动学习最后一次迭代时，ID为5的评估方式在所有测试集以及性能指标下均比ID为6的评估方式高约2%。即使模型很好的体现了鲁棒性（性能差距较小），但是解释的质量好坏依旧引起了性能差距。</w:t>
       </w:r>
     </w:p>
     <w:tbl>
@@ -19973,20 +19902,20 @@
         </w:numPr>
         <w:jc w:val="both"/>
         <w:rPr>
-          <w:rFonts w:hint="eastAsia"/>
-          <w:strike w:val="0"/>
-          <w:dstrike w:val="0"/>
-          <w:lang w:val="en-US" w:eastAsia="zh-CN"/>
-        </w:rPr>
-      </w:pPr>
-      <w:r>
-        <w:rPr>
-          <w:rFonts w:hint="eastAsia"/>
-          <w:strike w:val="0"/>
-          <w:dstrike w:val="0"/>
-          <w:lang w:val="en-US" w:eastAsia="zh-CN"/>
-        </w:rPr>
-        <w:t>所以，使用高质量的解释在主动学习循环的注释者注释环节是非常重要的。高质量解释的添加可以大幅度的提升性能。</w:t>
+          <w:rFonts w:hint="default"/>
+          <w:strike w:val="0"/>
+          <w:dstrike w:val="0"/>
+          <w:lang w:val="en-US" w:eastAsia="zh-CN"/>
+        </w:rPr>
+      </w:pPr>
+      <w:r>
+        <w:rPr>
+          <w:rFonts w:hint="eastAsia"/>
+          <w:strike w:val="0"/>
+          <w:dstrike w:val="0"/>
+          <w:lang w:val="en-US" w:eastAsia="zh-CN"/>
+        </w:rPr>
+        <w:t>所以，使用高质量的解释在主动学习循环的注释者注释环节是可以有效提高性能的。但是高质量解释可能会考虑到人力成本，如果希望节省人力成本为中心，性能上与高质量解释带来的性能误差范围在2%左右，OpenAI生成解释的方式则值得考虑。</w:t>
       </w:r>
     </w:p>
     <w:p>
@@ -21431,8 +21360,15 @@
           <w:lang w:val="en-US" w:eastAsia="zh-CN"/>
         </w:rPr>
       </w:pPr>
-      <w:bookmarkStart w:id="4" w:name="_GoBack"/>
-      <w:bookmarkEnd w:id="4"/>
+      <w:r>
+        <w:rPr>
+          <w:rFonts w:hint="eastAsia"/>
+          <w:strike w:val="0"/>
+          <w:dstrike w:val="0"/>
+          <w:lang w:val="en-US" w:eastAsia="zh-CN"/>
+        </w:rPr>
+        <w:t>首先，值得注意的是人在循环中的框架对模型性能的提升存在固有的局限性。具体来说，在标注过程中，如果用户的主要关注点是降低人力成本，那么系统可能更偏向于使用OpenAI模型生成的解释。然而，由于OpenAI的prompt字数限制为4097，这限制了每轮能够进行语义分析的样本数量。因此，OpenAI生成的解释可能不足以全面地考虑所有相关信息，从而可能限制模型的性能。当考虑到人工标注时，存在误标的风险。尽管我们在5.6节中讨论了模型对噪声的鲁棒性，但过多的误标仍可能对模型性能产生显著影响。</w:t>
+      </w:r>
     </w:p>
     <w:p>
       <w:pPr>
@@ -21474,41 +21410,75 @@
           <w:dstrike w:val="0"/>
           <w:lang w:val="en-US" w:eastAsia="zh-CN"/>
         </w:rPr>
+        <w:t>进一步地，项目的迭代终止参数是基于CrisisNLP数据集来确定的。对于不同的任务或数据集，这些参数可能需要调整。由于这不是一个自动化的调整过程，因此这一点也限制了项目的应用灵活性。此外，虽然在数据严重不平衡的情况下，基于语义的多样性抽样策略表现优异，但在数据平衡度发生变化时，其优势可能会被削弱。最后，我们必须考虑到模型更新所需的时间和计算资源。在有限的资源环境中，高昂的计算成本可能限制了项目的可行性。</w:t>
+      </w:r>
+    </w:p>
+    <w:p>
+      <w:pPr>
+        <w:widowControl w:val="0"/>
+        <w:numPr>
+          <w:ilvl w:val="0"/>
+          <w:numId w:val="0"/>
+        </w:numPr>
+        <w:ind w:leftChars="0"/>
+        <w:jc w:val="both"/>
+        <w:rPr>
+          <w:rFonts w:hint="eastAsia"/>
+          <w:strike w:val="0"/>
+          <w:dstrike w:val="0"/>
+          <w:lang w:val="en-US" w:eastAsia="zh-CN"/>
+        </w:rPr>
+      </w:pPr>
+    </w:p>
+    <w:p>
+      <w:pPr>
+        <w:widowControl w:val="0"/>
+        <w:numPr>
+          <w:ilvl w:val="0"/>
+          <w:numId w:val="0"/>
+        </w:numPr>
+        <w:ind w:leftChars="0"/>
+        <w:jc w:val="both"/>
+        <w:rPr>
+          <w:rFonts w:hint="eastAsia"/>
+          <w:strike w:val="0"/>
+          <w:dstrike w:val="0"/>
+          <w:lang w:val="en-US" w:eastAsia="zh-CN"/>
+        </w:rPr>
+      </w:pPr>
+      <w:r>
+        <w:rPr>
+          <w:rFonts w:hint="eastAsia"/>
+          <w:strike w:val="0"/>
+          <w:dstrike w:val="0"/>
+          <w:lang w:val="en-US" w:eastAsia="zh-CN"/>
+        </w:rPr>
         <w:t>未来工作</w:t>
       </w:r>
     </w:p>
     <w:p>
       <w:pPr>
-        <w:widowControl w:val="0"/>
         <w:numPr>
           <w:ilvl w:val="0"/>
           <w:numId w:val="0"/>
         </w:numPr>
         <w:ind w:leftChars="0"/>
-        <w:jc w:val="both"/>
-        <w:rPr>
-          <w:rFonts w:hint="default"/>
-          <w:strike w:val="0"/>
-          <w:dstrike w:val="0"/>
-          <w:lang w:val="en-US" w:eastAsia="zh-CN"/>
-        </w:rPr>
-      </w:pPr>
-    </w:p>
-    <w:p>
-      <w:pPr>
-        <w:widowControl w:val="0"/>
-        <w:numPr>
-          <w:ilvl w:val="0"/>
-          <w:numId w:val="0"/>
-        </w:numPr>
-        <w:jc w:val="both"/>
-        <w:rPr>
-          <w:rFonts w:hint="default"/>
-          <w:strike w:val="0"/>
-          <w:dstrike w:val="0"/>
-          <w:lang w:val="en-US" w:eastAsia="zh-CN"/>
-        </w:rPr>
-      </w:pPr>
+        <w:rPr>
+          <w:rFonts w:hint="eastAsia"/>
+          <w:strike w:val="0"/>
+          <w:dstrike w:val="0"/>
+          <w:lang w:val="en-US" w:eastAsia="zh-CN"/>
+        </w:rPr>
+      </w:pPr>
+      <w:r>
+        <w:rPr>
+          <w:rFonts w:hint="eastAsia"/>
+          <w:strike w:val="0"/>
+          <w:dstrike w:val="0"/>
+          <w:lang w:val="en-US" w:eastAsia="zh-CN"/>
+        </w:rPr>
+        <w:t>随着本项目逐步完善，存在多个潜在的进一步研究领域。针对这些领域，本节提出以下具有研究价值的工作方向：</w:t>
+      </w:r>
     </w:p>
     <w:p>
       <w:pPr>
@@ -21524,6 +21494,87 @@
           <w:lang w:val="en-US" w:eastAsia="zh-CN"/>
         </w:rPr>
       </w:pPr>
+      <w:r>
+        <w:rPr>
+          <w:rFonts w:hint="eastAsia"/>
+          <w:strike w:val="0"/>
+          <w:dstrike w:val="0"/>
+          <w:lang w:val="en-US" w:eastAsia="zh-CN"/>
+        </w:rPr>
+        <w:t>应对数据分布的不平衡：在本研究中，5.5节发现基于语义多样性的主动学习策略在数据严重不平衡的场景下具有优越性能。然而，鉴于现实场景下的数据分布可能会经常变化，未来研究将探讨结合其他策略，或与基于不确定性的策略相结合，以适应变化的数据分布并提高模型的鲁棒性。</w:t>
+      </w:r>
+    </w:p>
+    <w:p>
+      <w:pPr>
+        <w:numPr>
+          <w:ilvl w:val="0"/>
+          <w:numId w:val="0"/>
+        </w:numPr>
+        <w:ind w:leftChars="0"/>
+        <w:rPr>
+          <w:rFonts w:hint="eastAsia"/>
+          <w:strike w:val="0"/>
+          <w:dstrike w:val="0"/>
+          <w:lang w:val="en-US" w:eastAsia="zh-CN"/>
+        </w:rPr>
+      </w:pPr>
+      <w:r>
+        <w:rPr>
+          <w:rFonts w:hint="eastAsia"/>
+          <w:strike w:val="0"/>
+          <w:dstrike w:val="0"/>
+          <w:lang w:val="en-US" w:eastAsia="zh-CN"/>
+        </w:rPr>
+        <w:t>优化解释生成：当前，解释的生成考虑了OpenAI模型和人工标注的能力。尽管如此，其有效性依赖于反复的实验验证。为了更加系统地评估和优化解释，我们计划采用对抗性测试和可信度评估[文献]。通过提出一系列的目标问题或误导性问题来揭示解释生成过程的潜在弱点，并据结果进行评估。</w:t>
+      </w:r>
+    </w:p>
+    <w:p>
+      <w:pPr>
+        <w:numPr>
+          <w:ilvl w:val="0"/>
+          <w:numId w:val="0"/>
+        </w:numPr>
+        <w:ind w:leftChars="0"/>
+        <w:rPr>
+          <w:rFonts w:hint="eastAsia"/>
+          <w:strike w:val="0"/>
+          <w:dstrike w:val="0"/>
+          <w:lang w:val="en-US" w:eastAsia="zh-CN"/>
+        </w:rPr>
+      </w:pPr>
+      <w:r>
+        <w:rPr>
+          <w:rFonts w:hint="eastAsia"/>
+          <w:strike w:val="0"/>
+          <w:dstrike w:val="0"/>
+          <w:lang w:val="en-US" w:eastAsia="zh-CN"/>
+        </w:rPr>
+        <w:t>框架的广泛应用：虽然本项目主要集中在应用主动学习于基于ExpBERT的文本分类任务，但考虑到该策略的有效性，未来研究可以考虑将此框架应用于更广泛的自然语言处理（NLP）任务中，如命名实体识别（NER）和问答（QA）系统，进一步挖掘其在不同场景下的价值。</w:t>
+      </w:r>
+    </w:p>
+    <w:p>
+      <w:pPr>
+        <w:numPr>
+          <w:ilvl w:val="0"/>
+          <w:numId w:val="0"/>
+        </w:numPr>
+        <w:ind w:leftChars="0"/>
+        <w:rPr>
+          <w:rFonts w:hint="eastAsia"/>
+          <w:strike w:val="0"/>
+          <w:dstrike w:val="0"/>
+          <w:lang w:val="en-US" w:eastAsia="zh-CN"/>
+        </w:rPr>
+      </w:pPr>
+      <w:r>
+        <w:rPr>
+          <w:rFonts w:hint="eastAsia"/>
+          <w:strike w:val="0"/>
+          <w:dstrike w:val="0"/>
+          <w:lang w:val="en-US" w:eastAsia="zh-CN"/>
+        </w:rPr>
+        <w:t>实际环境下的性能测试：虽然第5章的评估方法是基于特定实验环境，但为了深入了解模型在实际场景中的适用性，预期设计在线系统和用户界面，进行直观的模型性能评估。这不仅有助于全面了解模型在真实环境中的性能，还在大数据环境中的应用提供了前景。</w:t>
+      </w:r>
     </w:p>
     <w:p>
       <w:pPr>
@@ -23784,9 +23835,33 @@
       <w:pPr>
         <w:numPr>
           <w:ilvl w:val="0"/>
-          <w:numId w:val="0"/>
-        </w:numPr>
-        <w:ind w:leftChars="0"/>
+          <w:numId w:val="4"/>
+        </w:numPr>
+        <w:ind w:left="0" w:leftChars="0" w:firstLine="0" w:firstLineChars="0"/>
+        <w:jc w:val="both"/>
+        <w:rPr>
+          <w:rFonts w:hint="eastAsia" w:ascii="宋体" w:hAnsi="宋体" w:eastAsia="宋体" w:cs="宋体"/>
+          <w:sz w:val="24"/>
+          <w:szCs w:val="24"/>
+          <w:lang w:val="en-US" w:eastAsia="zh-CN"/>
+        </w:rPr>
+      </w:pPr>
+      <w:r>
+        <w:rPr>
+          <w:rFonts w:hint="eastAsia" w:ascii="宋体" w:hAnsi="宋体" w:eastAsia="宋体" w:cs="宋体"/>
+          <w:sz w:val="24"/>
+          <w:szCs w:val="24"/>
+          <w:lang w:val="en-US" w:eastAsia="zh-CN"/>
+        </w:rPr>
+        <w:t>实验环境pytorch那里：Paszke, A., Gross, S., Massa, F., Lerer, A., Bradbury, J., Chanan, G., ... &amp; Desmaison, A. (2019). Pytorch: An imperative style, high-performance deep learning library. In Advances in neural information processing systems (pp. 8026-8037).</w:t>
+      </w:r>
+    </w:p>
+    <w:p>
+      <w:pPr>
+        <w:widowControl w:val="0"/>
+        <w:numPr>
+          <w:numId w:val="0"/>
+        </w:numPr>
         <w:jc w:val="both"/>
         <w:rPr>
           <w:rFonts w:hint="default" w:ascii="宋体" w:hAnsi="宋体" w:eastAsia="宋体" w:cs="宋体"/>
@@ -23795,6 +23870,21 @@
           <w:lang w:val="en-US" w:eastAsia="zh-CN"/>
         </w:rPr>
       </w:pPr>
+    </w:p>
+    <w:p>
+      <w:pPr>
+        <w:widowControl w:val="0"/>
+        <w:numPr>
+          <w:numId w:val="0"/>
+        </w:numPr>
+        <w:jc w:val="both"/>
+        <w:rPr>
+          <w:rFonts w:hint="default" w:ascii="宋体" w:hAnsi="宋体" w:eastAsia="宋体" w:cs="宋体"/>
+          <w:sz w:val="24"/>
+          <w:szCs w:val="24"/>
+          <w:lang w:val="en-US" w:eastAsia="zh-CN"/>
+        </w:rPr>
+      </w:pPr>
       <w:r>
         <w:rPr>
           <w:rFonts w:hint="eastAsia" w:ascii="宋体" w:hAnsi="宋体" w:eastAsia="宋体" w:cs="宋体"/>
@@ -23802,7 +23892,7 @@
           <w:szCs w:val="24"/>
           <w:lang w:val="en-US" w:eastAsia="zh-CN"/>
         </w:rPr>
-        <w:t>第四章 实验环境pytorch那里：Paszke, A., Gross, S., Massa, F., Lerer, A., Bradbury, J., Chanan, G., ... &amp; Desmaison, A. (2019). Pytorch: An imperative style, high-performance deep learning library. In Advances in neural information processing systems (pp. 8026-8037).</w:t>
+        <w:t xml:space="preserve">最后一张未来工作：Ribeiro, M. T., Singh, S., &amp; Guestrin, C. (2016). "Why should I trust you?” Explaining the predictions of any classifier. In Proceedings of the 22nd ACM SIGKDD international conference on knowledge discovery and data mining (pp. 1135-1144). </w:t>
       </w:r>
     </w:p>
     <w:p>

</xml_diff>